<commit_message>
Diagrama de classes e update de requisitos simples.
</commit_message>
<xml_diff>
--- a/AS01/Documentos/Lista de Requisitos Simplificada.docx
+++ b/AS01/Documentos/Lista de Requisitos Simplificada.docx
@@ -133,7 +133,59 @@
           <w:sz w:val="24"/>
           <w:shd w:fill="auto" w:val="clear"/>
         </w:rPr>
-        <w:t xml:space="preserve">- Consultar veículos disponíveis</w:t>
+        <w:t xml:space="preserve">- Realizar locação</w:t>
+      </w:r>
+    </w:p>
+    <w:p>
+      <w:pPr>
+        <w:spacing w:before="0" w:after="0" w:line="276"/>
+        <w:ind w:right="0" w:left="0" w:firstLine="0"/>
+        <w:jc w:val="both"/>
+        <w:rPr>
+          <w:rFonts w:ascii="Arial" w:hAnsi="Arial" w:cs="Arial" w:eastAsia="Arial"/>
+          <w:color w:val="auto"/>
+          <w:spacing w:val="0"/>
+          <w:position w:val="0"/>
+          <w:sz w:val="24"/>
+          <w:shd w:fill="auto" w:val="clear"/>
+        </w:rPr>
+      </w:pPr>
+      <w:r>
+        <w:rPr>
+          <w:rFonts w:ascii="Arial" w:hAnsi="Arial" w:cs="Arial" w:eastAsia="Arial"/>
+          <w:color w:val="auto"/>
+          <w:spacing w:val="0"/>
+          <w:position w:val="0"/>
+          <w:sz w:val="24"/>
+          <w:shd w:fill="auto" w:val="clear"/>
+        </w:rPr>
+        <w:t xml:space="preserve">- Consultar clientes</w:t>
+      </w:r>
+    </w:p>
+    <w:p>
+      <w:pPr>
+        <w:spacing w:before="0" w:after="0" w:line="276"/>
+        <w:ind w:right="0" w:left="0" w:firstLine="0"/>
+        <w:jc w:val="both"/>
+        <w:rPr>
+          <w:rFonts w:ascii="Arial" w:hAnsi="Arial" w:cs="Arial" w:eastAsia="Arial"/>
+          <w:color w:val="auto"/>
+          <w:spacing w:val="0"/>
+          <w:position w:val="0"/>
+          <w:sz w:val="24"/>
+          <w:shd w:fill="auto" w:val="clear"/>
+        </w:rPr>
+      </w:pPr>
+      <w:r>
+        <w:rPr>
+          <w:rFonts w:ascii="Arial" w:hAnsi="Arial" w:cs="Arial" w:eastAsia="Arial"/>
+          <w:color w:val="auto"/>
+          <w:spacing w:val="0"/>
+          <w:position w:val="0"/>
+          <w:sz w:val="24"/>
+          <w:shd w:fill="auto" w:val="clear"/>
+        </w:rPr>
+        <w:t xml:space="preserve">- Consultar veículos </w:t>
       </w:r>
     </w:p>
     <w:p>
@@ -185,7 +237,33 @@
           <w:sz w:val="24"/>
           <w:shd w:fill="auto" w:val="clear"/>
         </w:rPr>
-        <w:t xml:space="preserve">- Cliente(Nome, CPF, Sexo, dataNascimento, RG, Nacionalidade, Telefone)</w:t>
+        <w:t xml:space="preserve">- Cliente (Nome, CPF, Sexo, dataNascimento, RG, Nacionalidade, Telefone)</w:t>
+      </w:r>
+    </w:p>
+    <w:p>
+      <w:pPr>
+        <w:spacing w:before="0" w:after="0" w:line="276"/>
+        <w:ind w:right="0" w:left="0" w:firstLine="0"/>
+        <w:jc w:val="both"/>
+        <w:rPr>
+          <w:rFonts w:ascii="Arial" w:hAnsi="Arial" w:cs="Arial" w:eastAsia="Arial"/>
+          <w:color w:val="auto"/>
+          <w:spacing w:val="0"/>
+          <w:position w:val="0"/>
+          <w:sz w:val="24"/>
+          <w:shd w:fill="auto" w:val="clear"/>
+        </w:rPr>
+      </w:pPr>
+      <w:r>
+        <w:rPr>
+          <w:rFonts w:ascii="Arial" w:hAnsi="Arial" w:cs="Arial" w:eastAsia="Arial"/>
+          <w:color w:val="auto"/>
+          <w:spacing w:val="0"/>
+          <w:position w:val="0"/>
+          <w:sz w:val="24"/>
+          <w:shd w:fill="auto" w:val="clear"/>
+        </w:rPr>
+        <w:t xml:space="preserve">- Locação (dataLocacao, horarioLocacao, dataDevolucao, horarioDevolucao)</w:t>
       </w:r>
     </w:p>
     <w:p>

</xml_diff>